<commit_message>
Codigo que genera el reporte y lo convierte a pdf
</commit_message>
<xml_diff>
--- a/plantillas/FOR-OPE-006 REPORTE DE SERVICIO.docx
+++ b/plantillas/FOR-OPE-006 REPORTE DE SERVICIO.docx
@@ -129,7 +129,18 @@
                 <w:sz w:val="16"/>
                 <w:szCs w:val="16"/>
               </w:rPr>
-              <w:t xml:space="preserve">CLIENTE: </w:t>
+              <w:t>CLIENTE</w:t>
+            </w:r>
+            <w:proofErr w:type="gramStart"/>
+            <w:r>
+              <w:rPr>
+                <w:rFonts w:ascii="Tahoma" w:eastAsia="Tahoma" w:hAnsi="Tahoma" w:cs="Tahoma"/>
+                <w:b/>
+                <w:smallCaps/>
+                <w:sz w:val="16"/>
+                <w:szCs w:val="16"/>
+              </w:rPr>
+              <w:t xml:space="preserve">: </w:t>
             </w:r>
             <w:r>
               <w:rPr>
@@ -149,7 +160,18 @@
                 <w:sz w:val="16"/>
                 <w:szCs w:val="16"/>
               </w:rPr>
-              <w:t>{{</w:t>
+              <w:t>{</w:t>
+            </w:r>
+            <w:proofErr w:type="gramEnd"/>
+            <w:r>
+              <w:rPr>
+                <w:rFonts w:ascii="Tahoma" w:eastAsia="Tahoma" w:hAnsi="Tahoma" w:cs="Tahoma"/>
+                <w:b/>
+                <w:smallCaps/>
+                <w:sz w:val="16"/>
+                <w:szCs w:val="16"/>
+              </w:rPr>
+              <w:t>{</w:t>
             </w:r>
             <w:r>
               <w:rPr>
@@ -241,6 +263,7 @@
               </w:rPr>
               <w:t>FECHA</w:t>
             </w:r>
+            <w:proofErr w:type="gramStart"/>
             <w:r>
               <w:rPr>
                 <w:rFonts w:ascii="Tahoma" w:eastAsia="Tahoma" w:hAnsi="Tahoma" w:cs="Tahoma"/>
@@ -259,7 +282,18 @@
                 <w:sz w:val="16"/>
                 <w:szCs w:val="16"/>
               </w:rPr>
-              <w:t xml:space="preserve">                                </w:t>
+              <w:t xml:space="preserve"> </w:t>
+            </w:r>
+            <w:proofErr w:type="gramEnd"/>
+            <w:r>
+              <w:rPr>
+                <w:rFonts w:ascii="Tahoma" w:eastAsia="Tahoma" w:hAnsi="Tahoma" w:cs="Tahoma"/>
+                <w:b/>
+                <w:smallCaps/>
+                <w:sz w:val="16"/>
+                <w:szCs w:val="16"/>
+              </w:rPr>
+              <w:t xml:space="preserve">                               </w:t>
             </w:r>
             <w:r>
               <w:rPr>
@@ -671,7 +705,17 @@
                 <w:sz w:val="16"/>
                 <w:szCs w:val="16"/>
               </w:rPr>
-              <w:t xml:space="preserve">       </w:t>
+              <w:t xml:space="preserve">    </w:t>
+            </w:r>
+            <w:proofErr w:type="gramStart"/>
+            <w:r>
+              <w:rPr>
+                <w:rFonts w:ascii="Tahoma" w:eastAsia="Tahoma" w:hAnsi="Tahoma" w:cs="Tahoma"/>
+                <w:color w:val="FF0000"/>
+                <w:sz w:val="16"/>
+                <w:szCs w:val="16"/>
+              </w:rPr>
+              <w:t xml:space="preserve">   </w:t>
             </w:r>
             <w:r>
               <w:rPr>
@@ -679,7 +723,16 @@
                 <w:sz w:val="16"/>
                 <w:szCs w:val="16"/>
               </w:rPr>
-              <w:t>{{TIPO_SERVICIO_MARCADO}}</w:t>
+              <w:t>{</w:t>
+            </w:r>
+            <w:proofErr w:type="gramEnd"/>
+            <w:r>
+              <w:rPr>
+                <w:rFonts w:ascii="MS Gothic" w:eastAsia="MS Gothic" w:hAnsi="MS Gothic" w:cs="MS Gothic"/>
+                <w:sz w:val="16"/>
+                <w:szCs w:val="16"/>
+              </w:rPr>
+              <w:t>{TIPO_SERVICIO_MARCADO}}</w:t>
             </w:r>
             <w:r>
               <w:rPr>
@@ -801,6 +854,7 @@
               </w:rPr>
               <w:t>EQUIPO TIPO</w:t>
             </w:r>
+            <w:proofErr w:type="gramStart"/>
             <w:r>
               <w:rPr>
                 <w:rFonts w:ascii="Tahoma" w:eastAsia="Tahoma" w:hAnsi="Tahoma" w:cs="Tahoma"/>
@@ -815,7 +869,16 @@
                 <w:sz w:val="16"/>
                 <w:szCs w:val="16"/>
               </w:rPr>
-              <w:t xml:space="preserve">     </w:t>
+              <w:t xml:space="preserve">   </w:t>
+            </w:r>
+            <w:proofErr w:type="gramEnd"/>
+            <w:r>
+              <w:rPr>
+                <w:rFonts w:ascii="Tahoma" w:eastAsia="Tahoma" w:hAnsi="Tahoma" w:cs="Tahoma"/>
+                <w:sz w:val="16"/>
+                <w:szCs w:val="16"/>
+              </w:rPr>
+              <w:t xml:space="preserve">  </w:t>
             </w:r>
             <w:r>
               <w:rPr>
@@ -985,13 +1048,23 @@
               </w:rPr>
               <w:t xml:space="preserve">       </w:t>
             </w:r>
-            <w:r>
-              <w:rPr>
-                <w:rFonts w:ascii="Tahoma" w:eastAsia="Tahoma" w:hAnsi="Tahoma" w:cs="Tahoma"/>
-                <w:sz w:val="16"/>
-                <w:szCs w:val="16"/>
-              </w:rPr>
-              <w:t>Numero de serie:</w:t>
+            <w:proofErr w:type="spellStart"/>
+            <w:r>
+              <w:rPr>
+                <w:rFonts w:ascii="Tahoma" w:eastAsia="Tahoma" w:hAnsi="Tahoma" w:cs="Tahoma"/>
+                <w:sz w:val="16"/>
+                <w:szCs w:val="16"/>
+              </w:rPr>
+              <w:t>Numero</w:t>
+            </w:r>
+            <w:proofErr w:type="spellEnd"/>
+            <w:r>
+              <w:rPr>
+                <w:rFonts w:ascii="Tahoma" w:eastAsia="Tahoma" w:hAnsi="Tahoma" w:cs="Tahoma"/>
+                <w:sz w:val="16"/>
+                <w:szCs w:val="16"/>
+              </w:rPr>
+              <w:t xml:space="preserve"> de serie:</w:t>
             </w:r>
             <w:r>
               <w:rPr>
@@ -1218,7 +1291,7 @@
     <w:tbl>
       <w:tblPr>
         <w:tblStyle w:val="a4"/>
-        <w:tblpPr w:leftFromText="141" w:rightFromText="141" w:vertAnchor="text" w:horzAnchor="margin" w:tblpY="857"/>
+        <w:tblpPr w:leftFromText="141" w:rightFromText="141" w:vertAnchor="text" w:horzAnchor="margin" w:tblpY="1607"/>
         <w:tblW w:w="10925" w:type="dxa"/>
         <w:tblInd w:w="0" w:type="dxa"/>
         <w:tblBorders>
@@ -1426,16 +1499,17 @@
                 <w:sz w:val="15"/>
                 <w:szCs w:val="15"/>
               </w:rPr>
-              <w:t>{{CERTIFICADOR}}</w:t>
-            </w:r>
-            <w:r>
-              <w:rPr>
-                <w:rFonts w:ascii="Tahoma" w:eastAsia="Tahoma" w:hAnsi="Tahoma" w:cs="Tahoma"/>
-                <w:b/>
+              <w:t>{{CERTIFICADOR</w:t>
+            </w:r>
+            <w:proofErr w:type="gramStart"/>
+            <w:r>
+              <w:rPr>
+                <w:rFonts w:ascii="Tahoma" w:eastAsia="Tahoma" w:hAnsi="Tahoma" w:cs="Tahoma"/>
+                <w:bCs/>
                 <w:sz w:val="15"/>
                 <w:szCs w:val="15"/>
               </w:rPr>
-              <w:t xml:space="preserve">  </w:t>
+              <w:t>}}</w:t>
             </w:r>
             <w:r>
               <w:rPr>
@@ -1444,7 +1518,26 @@
                 <w:sz w:val="15"/>
                 <w:szCs w:val="15"/>
               </w:rPr>
-              <w:t xml:space="preserve">     </w:t>
+              <w:t xml:space="preserve">  </w:t>
+            </w:r>
+            <w:r>
+              <w:rPr>
+                <w:rFonts w:ascii="Tahoma" w:eastAsia="Tahoma" w:hAnsi="Tahoma" w:cs="Tahoma"/>
+                <w:b/>
+                <w:sz w:val="15"/>
+                <w:szCs w:val="15"/>
+              </w:rPr>
+              <w:t xml:space="preserve"> </w:t>
+            </w:r>
+            <w:proofErr w:type="gramEnd"/>
+            <w:r>
+              <w:rPr>
+                <w:rFonts w:ascii="Tahoma" w:eastAsia="Tahoma" w:hAnsi="Tahoma" w:cs="Tahoma"/>
+                <w:b/>
+                <w:sz w:val="15"/>
+                <w:szCs w:val="15"/>
+              </w:rPr>
+              <w:t xml:space="preserve">    </w:t>
             </w:r>
             <w:r>
               <w:rPr>
@@ -1566,7 +1659,17 @@
                 <w:sz w:val="15"/>
                 <w:szCs w:val="15"/>
               </w:rPr>
-              <w:t>ESPECIALISTA TEC:</w:t>
+              <w:t>ESPECIALISTA TEC</w:t>
+            </w:r>
+            <w:proofErr w:type="gramStart"/>
+            <w:r>
+              <w:rPr>
+                <w:rFonts w:ascii="Tahoma" w:eastAsia="Tahoma" w:hAnsi="Tahoma" w:cs="Tahoma"/>
+                <w:b/>
+                <w:sz w:val="15"/>
+                <w:szCs w:val="15"/>
+              </w:rPr>
+              <w:t>:</w:t>
             </w:r>
             <w:r>
               <w:rPr>
@@ -1594,7 +1697,18 @@
                 <w:szCs w:val="15"/>
                 <w:u w:val="single"/>
               </w:rPr>
-              <w:t>{{ESPECIALISTA}}</w:t>
+              <w:t>{</w:t>
+            </w:r>
+            <w:proofErr w:type="gramEnd"/>
+            <w:r>
+              <w:rPr>
+                <w:rFonts w:ascii="Tahoma" w:eastAsia="Tahoma" w:hAnsi="Tahoma" w:cs="Tahoma"/>
+                <w:bCs/>
+                <w:sz w:val="15"/>
+                <w:szCs w:val="15"/>
+                <w:u w:val="single"/>
+              </w:rPr>
+              <w:t>{ESPECIALISTA}}</w:t>
             </w:r>
             <w:r>
               <w:rPr>
@@ -1650,7 +1764,17 @@
                 <w:sz w:val="15"/>
                 <w:szCs w:val="15"/>
               </w:rPr>
-              <w:t>COORDINADOR ESPECIALISTA / SUPERVISOR DE TALLER:</w:t>
+              <w:t>COORDINADOR ESPECIALISTA / SUPERVISOR DE TALLER</w:t>
+            </w:r>
+            <w:proofErr w:type="gramStart"/>
+            <w:r>
+              <w:rPr>
+                <w:rFonts w:ascii="Tahoma" w:eastAsia="Tahoma" w:hAnsi="Tahoma" w:cs="Tahoma"/>
+                <w:b/>
+                <w:sz w:val="15"/>
+                <w:szCs w:val="15"/>
+              </w:rPr>
+              <w:t>:</w:t>
             </w:r>
             <w:r>
               <w:rPr>
@@ -1669,7 +1793,18 @@
                 <w:szCs w:val="15"/>
                 <w:u w:val="single"/>
               </w:rPr>
-              <w:t>{{COORDINADOR}}</w:t>
+              <w:t>{</w:t>
+            </w:r>
+            <w:proofErr w:type="gramEnd"/>
+            <w:r>
+              <w:rPr>
+                <w:rFonts w:ascii="Tahoma" w:eastAsia="Tahoma" w:hAnsi="Tahoma" w:cs="Tahoma"/>
+                <w:bCs/>
+                <w:sz w:val="15"/>
+                <w:szCs w:val="15"/>
+                <w:u w:val="single"/>
+              </w:rPr>
+              <w:t>{COORDINADOR}}</w:t>
             </w:r>
             <w:r>
               <w:rPr>
@@ -1705,7 +1840,7 @@
       </w:tblGrid>
       <w:tr>
         <w:trPr>
-          <w:trHeight w:val="416"/>
+          <w:trHeight w:val="557"/>
         </w:trPr>
         <w:tc>
           <w:tcPr>

</xml_diff>